<commit_message>
new version of project b added
</commit_message>
<xml_diff>
--- a/project_b_link.docx
+++ b/project_b_link.docx
@@ -10,18 +10,21 @@
     <w:p/>
     <w:p>
       <w:r>
-        <w:t xml:space="preserve">Link to Project B: Home Tour on </w:t>
+        <w:t xml:space="preserve">Link to Project B: Home Tour </w:t>
       </w:r>
-      <w:proofErr w:type="spellStart"/>
       <w:r>
-        <w:t>github</w:t>
+        <w:t xml:space="preserve">version 1 </w:t>
       </w:r>
-      <w:proofErr w:type="spellEnd"/>
       <w:r>
-        <w:t>:</w:t>
+        <w:t>on github:</w:t>
       </w:r>
     </w:p>
     <w:p>
+      <w:pPr>
+        <w:rPr>
+          <w:rStyle w:val="Hyperlink"/>
+        </w:rPr>
+      </w:pPr>
       <w:hyperlink r:id="rId4" w:history="1">
         <w:r>
           <w:rPr>
@@ -32,6 +35,11 @@
       </w:hyperlink>
     </w:p>
     <w:p/>
+    <w:p>
+      <w:r>
+        <w:t>Link to Project B: Home Tour version 2 on github:</w:t>
+      </w:r>
+    </w:p>
     <w:sectPr>
       <w:pgSz w:w="12240" w:h="15840"/>
       <w:pgMar w:top="1440" w:right="1440" w:bottom="1440" w:left="1440" w:header="720" w:footer="720" w:gutter="0"/>

</xml_diff>